<commit_message>
Last changed for Part 2 Submission
</commit_message>
<xml_diff>
--- a/External/2016-06-15 Game Tracker External Documentation(Part2).docx
+++ b/External/2016-06-15 Game Tracker External Documentation(Part2).docx
@@ -96,16 +96,8 @@
           <w:sz w:val="28"/>
         </w:rPr>
         <w:br/>
-        <w:t xml:space="preserve">Professor: Tom </w:t>
-      </w:r>
-      <w:proofErr w:type="spellStart"/>
-      <w:r>
-        <w:rPr>
-          <w:sz w:val="28"/>
-        </w:rPr>
-        <w:t>Tsiliopoulos</w:t>
-      </w:r>
-      <w:proofErr w:type="spellEnd"/>
+        <w:t>Professor: Tom Tsiliopoulos</w:t>
+      </w:r>
       <w:r>
         <w:rPr>
           <w:sz w:val="28"/>
@@ -258,17 +250,8 @@
                 <w:b/>
                 <w:sz w:val="24"/>
               </w:rPr>
-              <w:t xml:space="preserve">Typography and </w:t>
+              <w:t>Typography and Colours</w:t>
             </w:r>
-            <w:proofErr w:type="spellStart"/>
-            <w:r>
-              <w:rPr>
-                <w:b/>
-                <w:sz w:val="24"/>
-              </w:rPr>
-              <w:t>Colours</w:t>
-            </w:r>
-            <w:proofErr w:type="spellEnd"/>
           </w:p>
           <w:p>
             <w:pPr>
@@ -301,17 +284,8 @@
                 <w:b/>
                 <w:sz w:val="24"/>
               </w:rPr>
-              <w:t xml:space="preserve">3.2 </w:t>
+              <w:t>3.2 Colours</w:t>
             </w:r>
-            <w:proofErr w:type="spellStart"/>
-            <w:r>
-              <w:rPr>
-                <w:b/>
-                <w:sz w:val="24"/>
-              </w:rPr>
-              <w:t>Colours</w:t>
-            </w:r>
-            <w:proofErr w:type="spellEnd"/>
           </w:p>
           <w:p>
             <w:pPr>
@@ -916,69 +890,13 @@
         <w:rPr>
           <w:sz w:val="24"/>
         </w:rPr>
-        <w:t>My logo has been given the title of “</w:t>
-      </w:r>
-      <w:proofErr w:type="spellStart"/>
-      <w:r>
-        <w:rPr>
-          <w:sz w:val="24"/>
-        </w:rPr>
-        <w:t>MasciApps</w:t>
-      </w:r>
-      <w:proofErr w:type="spellEnd"/>
-      <w:r>
-        <w:rPr>
-          <w:sz w:val="24"/>
-        </w:rPr>
-        <w:t xml:space="preserve">” – which is the brand of all of my projects and assignments. The logo has a geometric “building-block” feel to it with appropriate </w:t>
-      </w:r>
-      <w:proofErr w:type="spellStart"/>
-      <w:r>
-        <w:rPr>
-          <w:sz w:val="24"/>
-        </w:rPr>
-        <w:t>colours</w:t>
-      </w:r>
-      <w:proofErr w:type="spellEnd"/>
-      <w:r>
-        <w:rPr>
-          <w:sz w:val="24"/>
-        </w:rPr>
-        <w:t xml:space="preserve"> that match the website’s </w:t>
-      </w:r>
-      <w:proofErr w:type="spellStart"/>
-      <w:r>
-        <w:rPr>
-          <w:sz w:val="24"/>
-        </w:rPr>
-        <w:t>colour</w:t>
-      </w:r>
-      <w:proofErr w:type="spellEnd"/>
-      <w:r>
-        <w:rPr>
-          <w:sz w:val="24"/>
-        </w:rPr>
-        <w:t xml:space="preserve"> scheme. The “M” of “Masci” and “A” of “Apps” are found within the logo to complement the title. Gradients have been chosen to add more a design appeal to the logo. With the Title and Image, I attempt to demonstrate the services I provide: Design and Development of Applications.</w:t>
-      </w:r>
-      <w:r>
-        <w:rPr>
-          <w:sz w:val="24"/>
-        </w:rPr>
-        <w:t xml:space="preserve"> “Apps” has been given the darker </w:t>
-      </w:r>
-      <w:proofErr w:type="spellStart"/>
-      <w:r>
-        <w:rPr>
-          <w:sz w:val="24"/>
-        </w:rPr>
-        <w:t>colour</w:t>
-      </w:r>
-      <w:proofErr w:type="spellEnd"/>
-      <w:r>
-        <w:rPr>
-          <w:sz w:val="24"/>
-        </w:rPr>
-        <w:t xml:space="preserve"> to make it of higher importance.</w:t>
+        <w:t>My logo has been given the title of “MasciApps” – which is the brand of all of my projects and assignments. The logo has a geometric “building-block” feel to it with appropriate colours that match the website’s colour scheme. The “M” of “Masci” and “A” of “Apps” are found within the logo to complement the title. Gradients have been chosen to add more a design appeal to the logo. With the Title and Image, I attempt to demonstrate the services I provide: Design and Development of Applications.</w:t>
+      </w:r>
+      <w:r>
+        <w:rPr>
+          <w:sz w:val="24"/>
+        </w:rPr>
+        <w:t xml:space="preserve"> “Apps” has been given the darker colour to make it of higher importance.</w:t>
       </w:r>
     </w:p>
     <w:p>
@@ -998,35 +916,7 @@
         <w:rPr>
           <w:sz w:val="24"/>
         </w:rPr>
-        <w:t>The gradient has been removed from “</w:t>
-      </w:r>
-      <w:proofErr w:type="spellStart"/>
-      <w:r>
-        <w:rPr>
-          <w:sz w:val="24"/>
-        </w:rPr>
-        <w:t>MasciApps</w:t>
-      </w:r>
-      <w:proofErr w:type="spellEnd"/>
-      <w:r>
-        <w:rPr>
-          <w:sz w:val="24"/>
-        </w:rPr>
-        <w:t xml:space="preserve">” because of difficulty to read on top of certain </w:t>
-      </w:r>
-      <w:proofErr w:type="spellStart"/>
-      <w:r>
-        <w:rPr>
-          <w:sz w:val="24"/>
-        </w:rPr>
-        <w:t>colours</w:t>
-      </w:r>
-      <w:proofErr w:type="spellEnd"/>
-      <w:r>
-        <w:rPr>
-          <w:sz w:val="24"/>
-        </w:rPr>
-        <w:t>.</w:t>
+        <w:t>The gradient has been removed from “MasciApps” because of difficulty to read on top of certain colours.</w:t>
       </w:r>
     </w:p>
     <w:p>
@@ -1253,104 +1143,61 @@
       </w:pPr>
       <w:r>
         <w:lastRenderedPageBreak/>
-        <w:t xml:space="preserve">Typography and </w:t>
-      </w:r>
-      <w:proofErr w:type="spellStart"/>
+        <w:t>Typography and Colours</w:t>
+      </w:r>
+    </w:p>
+    <w:p>
+      <w:pPr>
+        <w:pStyle w:val="Heading2"/>
+      </w:pPr>
+      <w:r>
+        <w:t>Typography</w:t>
+      </w:r>
+    </w:p>
+    <w:p>
+      <w:pPr>
+        <w:ind w:firstLine="576"/>
+        <w:rPr>
+          <w:sz w:val="24"/>
+        </w:rPr>
+      </w:pPr>
+    </w:p>
+    <w:p>
+      <w:pPr>
+        <w:ind w:firstLine="576"/>
+        <w:rPr>
+          <w:sz w:val="24"/>
+        </w:rPr>
+      </w:pPr>
+      <w:r>
+        <w:rPr>
+          <w:sz w:val="24"/>
+        </w:rPr>
+        <w:t>Lato is used as the single font across my web application. It is of the typeface family “sans serif” and provides a strong and stable structure. It is a font that works great no matter the font-size used. Because there are no major headings on my site, there is no need for special fonts. I want a clean, consistent and friendly font that won’t strain users’ eyes nor</w:t>
+      </w:r>
+      <w:r>
+        <w:rPr>
+          <w:sz w:val="24"/>
+        </w:rPr>
+        <w:t xml:space="preserve"> have them second guess while reading. Lato accomplishes just this.</w:t>
+      </w:r>
+    </w:p>
+    <w:p>
+      <w:pPr>
+        <w:ind w:firstLine="576"/>
+        <w:rPr>
+          <w:sz w:val="24"/>
+        </w:rPr>
+      </w:pPr>
+    </w:p>
+    <w:p/>
+    <w:p>
+      <w:pPr>
+        <w:pStyle w:val="Heading2"/>
+      </w:pPr>
       <w:r>
         <w:t>Colours</w:t>
       </w:r>
-      <w:proofErr w:type="spellEnd"/>
-    </w:p>
-    <w:p>
-      <w:pPr>
-        <w:pStyle w:val="Heading2"/>
-      </w:pPr>
-      <w:r>
-        <w:t>Typography</w:t>
-      </w:r>
-    </w:p>
-    <w:p>
-      <w:pPr>
-        <w:ind w:firstLine="576"/>
-        <w:rPr>
-          <w:sz w:val="24"/>
-        </w:rPr>
-      </w:pPr>
-    </w:p>
-    <w:p>
-      <w:pPr>
-        <w:ind w:firstLine="576"/>
-        <w:rPr>
-          <w:sz w:val="24"/>
-        </w:rPr>
-      </w:pPr>
-      <w:proofErr w:type="spellStart"/>
-      <w:r>
-        <w:rPr>
-          <w:sz w:val="24"/>
-        </w:rPr>
-        <w:t>Lato</w:t>
-      </w:r>
-      <w:proofErr w:type="spellEnd"/>
-      <w:r>
-        <w:rPr>
-          <w:sz w:val="24"/>
-        </w:rPr>
-        <w:t xml:space="preserve"> is used as the single font across my web application. It is of the typeface family “sans serif” and provides a strong and stable structure. It is a font that works great no matter the font-size used. Because there are no major headings on my site, there is no need for special fonts. I want a clean, consistent and friendly font that won’t strain users’ eyes nor</w:t>
-      </w:r>
-      <w:r>
-        <w:rPr>
-          <w:sz w:val="24"/>
-        </w:rPr>
-        <w:t xml:space="preserve"> have </w:t>
-      </w:r>
-      <w:proofErr w:type="gramStart"/>
-      <w:r>
-        <w:rPr>
-          <w:sz w:val="24"/>
-        </w:rPr>
-        <w:t>them</w:t>
-      </w:r>
-      <w:proofErr w:type="gramEnd"/>
-      <w:r>
-        <w:rPr>
-          <w:sz w:val="24"/>
-        </w:rPr>
-        <w:t xml:space="preserve"> second guess while reading. </w:t>
-      </w:r>
-      <w:proofErr w:type="spellStart"/>
-      <w:r>
-        <w:rPr>
-          <w:sz w:val="24"/>
-        </w:rPr>
-        <w:t>Lato</w:t>
-      </w:r>
-      <w:proofErr w:type="spellEnd"/>
-      <w:r>
-        <w:rPr>
-          <w:sz w:val="24"/>
-        </w:rPr>
-        <w:t xml:space="preserve"> accomplishes just this.</w:t>
-      </w:r>
-    </w:p>
-    <w:p>
-      <w:pPr>
-        <w:ind w:firstLine="576"/>
-        <w:rPr>
-          <w:sz w:val="24"/>
-        </w:rPr>
-      </w:pPr>
-    </w:p>
-    <w:p/>
-    <w:p>
-      <w:pPr>
-        <w:pStyle w:val="Heading2"/>
-      </w:pPr>
-      <w:proofErr w:type="spellStart"/>
-      <w:r>
-        <w:t>Colours</w:t>
-      </w:r>
-      <w:proofErr w:type="spellEnd"/>
     </w:p>
     <w:p>
       <w:pPr>
@@ -1371,41 +1218,13 @@
         <w:rPr>
           <w:sz w:val="24"/>
         </w:rPr>
-        <w:t xml:space="preserve">Blue has been chosen as the base </w:t>
-      </w:r>
-      <w:proofErr w:type="spellStart"/>
-      <w:r>
-        <w:rPr>
-          <w:sz w:val="24"/>
-        </w:rPr>
-        <w:t>colour</w:t>
-      </w:r>
-      <w:proofErr w:type="spellEnd"/>
-      <w:r>
-        <w:rPr>
-          <w:sz w:val="24"/>
-        </w:rPr>
-        <w:t xml:space="preserve"> of this application. It is one of </w:t>
-      </w:r>
-      <w:r>
-        <w:rPr>
-          <w:sz w:val="24"/>
-        </w:rPr>
-        <w:t xml:space="preserve">the easiest </w:t>
-      </w:r>
-      <w:proofErr w:type="spellStart"/>
-      <w:r>
-        <w:rPr>
-          <w:sz w:val="24"/>
-        </w:rPr>
-        <w:t>colours</w:t>
-      </w:r>
-      <w:proofErr w:type="spellEnd"/>
-      <w:r>
-        <w:rPr>
-          <w:sz w:val="24"/>
-        </w:rPr>
-        <w:t xml:space="preserve"> to work with in web design and has a sleek look to it. </w:t>
+        <w:t xml:space="preserve">Blue has been chosen as the base colour of this application. It is one of </w:t>
+      </w:r>
+      <w:r>
+        <w:rPr>
+          <w:sz w:val="24"/>
+        </w:rPr>
+        <w:t xml:space="preserve">the easiest colours to work with in web design and has a sleek look to it. </w:t>
       </w:r>
       <w:r>
         <w:rPr>
@@ -1423,21 +1242,7 @@
         <w:rPr>
           <w:sz w:val="24"/>
         </w:rPr>
-        <w:t xml:space="preserve"> as the color of choice, I used simple design standards to pick 3 other blues that are monochromatic or shades. To complement the blue-grey, I use a silver color as some backgrounds and font-</w:t>
-      </w:r>
-      <w:proofErr w:type="spellStart"/>
-      <w:r>
-        <w:rPr>
-          <w:sz w:val="24"/>
-        </w:rPr>
-        <w:t>colour</w:t>
-      </w:r>
-      <w:proofErr w:type="spellEnd"/>
-      <w:r>
-        <w:rPr>
-          <w:sz w:val="24"/>
-        </w:rPr>
-        <w:t xml:space="preserve"> when on top of dark-bl</w:t>
+        <w:t xml:space="preserve"> as the color of choice, I used simple design standards to pick 3 other blues that are monochromatic or shades. To complement the blue-grey, I use a silver color as some backgrounds and font-colour when on top of dark-bl</w:t>
       </w:r>
       <w:r>
         <w:rPr>
@@ -1455,27 +1260,13 @@
         <w:rPr>
           <w:sz w:val="24"/>
         </w:rPr>
-        <w:t xml:space="preserve">Light-blue is the color of choice for </w:t>
-      </w:r>
-      <w:proofErr w:type="spellStart"/>
-      <w:r>
-        <w:rPr>
-          <w:sz w:val="24"/>
-        </w:rPr>
-        <w:t>GameTracke</w:t>
-      </w:r>
-      <w:r>
-        <w:rPr>
-          <w:sz w:val="24"/>
-        </w:rPr>
-        <w:t>r</w:t>
-      </w:r>
-      <w:proofErr w:type="spellEnd"/>
-      <w:r>
-        <w:rPr>
-          <w:sz w:val="24"/>
-        </w:rPr>
-        <w:t>-specific styling.</w:t>
+        <w:t>Light-blue is the color of choice for GameTracke</w:t>
+      </w:r>
+      <w:r>
+        <w:rPr>
+          <w:sz w:val="24"/>
+        </w:rPr>
+        <w:t>r-specific styling.</w:t>
       </w:r>
     </w:p>
     <w:p>
@@ -1601,21 +1392,7 @@
         <w:rPr>
           <w:sz w:val="24"/>
         </w:rPr>
-        <w:t xml:space="preserve">For specific areas within the application a custom Red, Yellow and Green have been found that do not clash with the rest of the </w:t>
-      </w:r>
-      <w:proofErr w:type="spellStart"/>
-      <w:r>
-        <w:rPr>
-          <w:sz w:val="24"/>
-        </w:rPr>
-        <w:t>colours</w:t>
-      </w:r>
-      <w:proofErr w:type="spellEnd"/>
-      <w:r>
-        <w:rPr>
-          <w:sz w:val="24"/>
-        </w:rPr>
-        <w:t xml:space="preserve">. </w:t>
+        <w:t xml:space="preserve">For specific areas within the application a custom Red, Yellow and Green have been found that do not clash with the rest of the colours. </w:t>
       </w:r>
     </w:p>
     <w:p>
@@ -2030,8 +1807,13 @@
         </mc:AlternateContent>
       </w:r>
       <w:r>
-        <w:t>Bottom half of the Main Game Page. Home Team on the left and Away Team on the right. Labels for inputs will be added at a later time.</w:t>
-      </w:r>
+        <w:t>Home Team on the left and Away Team on the right. Labels for inputs will be added at a later time.</w:t>
+      </w:r>
+      <w:r>
+        <w:t xml:space="preserve"> Logos not yet implemented.</w:t>
+      </w:r>
+      <w:bookmarkStart w:id="0" w:name="_GoBack"/>
+      <w:bookmarkEnd w:id="0"/>
     </w:p>
     <w:p>
       <w:r>
@@ -2165,15 +1947,7 @@
         </w:drawing>
       </w:r>
       <w:r>
-        <w:t xml:space="preserve">The </w:t>
-      </w:r>
-      <w:proofErr w:type="spellStart"/>
-      <w:r>
-        <w:t>DropDownLists</w:t>
-      </w:r>
-      <w:proofErr w:type="spellEnd"/>
-      <w:r>
-        <w:t xml:space="preserve"> contain dynamic data. Home</w:t>
+        <w:t>The DropDownLists contain dynamic data. Home</w:t>
       </w:r>
       <w:r>
         <w:t xml:space="preserve"> </w:t>
@@ -2200,18 +1974,8 @@
         <w:t>.</w:t>
       </w:r>
       <w:r>
-        <w:t xml:space="preserve"> Maple Leafs cannot be registered into a Basketball game. Any Hockey, Soccer or Football teams will be excluded from the </w:t>
-      </w:r>
-      <w:proofErr w:type="spellStart"/>
-      <w:r>
-        <w:t>DropDownList</w:t>
-      </w:r>
-      <w:proofErr w:type="spellEnd"/>
-      <w:r>
-        <w:t xml:space="preserve"> Data until that game is chosen.</w:t>
-      </w:r>
-      <w:bookmarkStart w:id="0" w:name="_GoBack"/>
-      <w:bookmarkEnd w:id="0"/>
+        <w:t xml:space="preserve"> Maple Leafs cannot be registered into a Basketball game. Any Hockey, Soccer or Football teams will be excluded from the DropDownList Data until that game is chosen.</w:t>
+      </w:r>
       <w:r>
         <w:t xml:space="preserve"> </w:t>
       </w:r>
@@ -2466,7 +2230,7 @@
                                   <w:rPr>
                                     <w:noProof/>
                                   </w:rPr>
-                                  <w:t>2</w:t>
+                                  <w:t>5</w:t>
                                 </w:r>
                                 <w:r>
                                   <w:rPr>
@@ -2596,7 +2360,7 @@
                             <w:rPr>
                               <w:noProof/>
                             </w:rPr>
-                            <w:t>2</w:t>
+                            <w:t>5</w:t>
                           </w:r>
                           <w:r>
                             <w:rPr>
@@ -2643,7 +2407,7 @@
         <v:path o:extrusionok="f" gradientshapeok="t" o:connecttype="rect"/>
         <o:lock v:ext="edit" aspectratio="t"/>
       </v:shapetype>
-      <v:shape id="_x0000_i1067" type="#_x0000_t75" style="width:417.75pt;height:363pt;visibility:visible;mso-wrap-style:square" o:bullet="t">
+      <v:shape id="_x0000_i1027" type="#_x0000_t75" style="width:417.5pt;height:363.2pt;visibility:visible;mso-wrap-style:square" o:bullet="t">
         <v:imagedata r:id="rId1" o:title="MasciApps"/>
       </v:shape>
     </w:pict>

</xml_diff>